<commit_message>
Player movement and lidar
+Player movement

+Full lidar:
+Lidar mechanics
+Scanner light
+Scanner shader

+Camera player follow

+Test scene

+Little bit of work plan changes
</commit_message>
<xml_diff>
--- a/Диздок.docx
+++ b/Диздок.docx
@@ -164,7 +164,13 @@
         <w:jc w:val="both"/>
       </w:pPr>
       <w:r>
-        <w:t>Чтобы противостоять монстрам у игрока есть 3 типа оружия, который он может прокачивать</w:t>
+        <w:t xml:space="preserve">Чтобы противостоять монстрам у игрока есть </w:t>
+      </w:r>
+      <w:r>
+        <w:t>2</w:t>
+      </w:r>
+      <w:r>
+        <w:t xml:space="preserve"> типа оружия, который он может прокачивать</w:t>
       </w:r>
       <w:r>
         <w:t xml:space="preserve"> </w:t>
@@ -270,40 +276,13 @@
     <w:p/>
     <w:p>
       <w:r>
-        <w:t>Из-за того, что возможност</w:t>
-      </w:r>
-      <w:r>
-        <w:t xml:space="preserve">и сделать хорошую пиксельную или любую другую графику нет, лучше делать очень простенькие растровые изображения, а в самой игре просто сделает шейдер, который все будет </w:t>
-      </w:r>
-      <w:proofErr w:type="spellStart"/>
-      <w:r>
-        <w:t>пикселизировать</w:t>
-      </w:r>
-      <w:proofErr w:type="spellEnd"/>
-      <w:r>
-        <w:t xml:space="preserve">. Это добавит немного стиля игре, она будет отличающейся от других. Все что связанно с графикой придется ориентировать на то, что у нас есть </w:t>
-      </w:r>
-      <w:proofErr w:type="spellStart"/>
-      <w:r>
-        <w:t>пикселизирующий</w:t>
-      </w:r>
-      <w:proofErr w:type="spellEnd"/>
-      <w:r>
-        <w:t xml:space="preserve"> все шейдер.</w:t>
-      </w:r>
-    </w:p>
-    <w:p/>
-    <w:p>
-      <w:r>
-        <w:t xml:space="preserve">В игре будет прогрессия, так что будем использовать </w:t>
-      </w:r>
-      <w:proofErr w:type="spellStart"/>
-      <w:r>
-        <w:t>PlayerPrefs</w:t>
-      </w:r>
-      <w:proofErr w:type="spellEnd"/>
-      <w:r>
-        <w:t xml:space="preserve"> самого Unity для сохранений.</w:t>
+        <w:t>Из-за того, что возможности сделать хорошую пиксельную или любую другую графику нет, лучше делать очень простенькие растровые изображения, а в самой игре просто сделает шейдер, который все будет пикселизировать. Это добавит немного стиля игре, она будет отличающейся от других. Все что связанно с графикой придется ориентировать на то, что у нас есть пикселизирующий все шейдер.</w:t>
+      </w:r>
+    </w:p>
+    <w:p/>
+    <w:p>
+      <w:r>
+        <w:t>В игре будет прогрессия, так что будем использовать PlayerPrefs самого Unity для сохранений.</w:t>
       </w:r>
     </w:p>
     <w:p>
@@ -468,15 +447,7 @@
     </w:p>
     <w:p>
       <w:r>
-        <w:t xml:space="preserve">Это отдельный класс, который не является дочерним к </w:t>
-      </w:r>
-      <w:proofErr w:type="spellStart"/>
-      <w:r>
-        <w:t>MonoBehavior</w:t>
-      </w:r>
-      <w:proofErr w:type="spellEnd"/>
-      <w:r>
-        <w:t xml:space="preserve"> и является статическим, либо все его поля являются статическими. Внутри него хранятся настройки игрока. Ниже описаны поля, которые там точно должны быть, все остальное будет решаться во время разработки.</w:t>
+        <w:t>Это отдельный класс, который не является дочерним к MonoBehavior и является статическим, либо все его поля являются статическими. Внутри него хранятся настройки игрока. Ниже описаны поля, которые там точно должны быть, все остальное будет решаться во время разработки.</w:t>
       </w:r>
     </w:p>
     <w:p>
@@ -493,7 +464,7 @@
         <w:t xml:space="preserve"> </w:t>
       </w:r>
       <w:r>
-        <w:t>графики</w:t>
+        <w:t>игры</w:t>
       </w:r>
       <w:r>
         <w:t>:</w:t>
@@ -511,7 +482,13 @@
     </w:p>
     <w:p>
       <w:r>
-        <w:t>Сбросить настройки.</w:t>
+        <w:t xml:space="preserve">Сбросить </w:t>
+      </w:r>
+      <w:r>
+        <w:t>сохранения</w:t>
+      </w:r>
+      <w:r>
+        <w:t>.</w:t>
       </w:r>
     </w:p>
     <w:p/>
@@ -804,8 +781,9 @@
       <w:r>
         <w:t>Когда значение психики равно или меньше нулю, игрок перестает отвечать на действия игрока</w:t>
       </w:r>
-    </w:p>
-    <w:p>
+      <w:r>
+        <w:t xml:space="preserve"> </w:t>
+      </w:r>
       <w:r>
         <w:t>и просто становится трупом.</w:t>
       </w:r>
@@ -1087,16 +1065,11 @@
       <w:r>
         <w:t xml:space="preserve">Противник подсвечивается </w:t>
       </w:r>
-      <w:proofErr w:type="spellStart"/>
       <w:r>
         <w:t>Л</w:t>
       </w:r>
       <w:r>
-        <w:t>идаром</w:t>
-      </w:r>
-      <w:proofErr w:type="spellEnd"/>
-      <w:r>
-        <w:t xml:space="preserve"> и немного затухает. Его глаза всегда светятся.</w:t>
+        <w:t>идаром и немного затухает. Его глаза всегда светятся.</w:t>
       </w:r>
     </w:p>
     <w:p>
@@ -1139,13 +1112,8 @@
       </w:r>
     </w:p>
     <w:p>
-      <w:proofErr w:type="spellStart"/>
-      <w:r>
-        <w:t>Мимик</w:t>
-      </w:r>
-      <w:proofErr w:type="spellEnd"/>
-      <w:r>
-        <w:t xml:space="preserve"> - изначально похож на игрока и просит не стрелять, медленно подходя к игроку. Если игрок далеко отходит или начинает в него стрелять, то он сразу же превращается в базового противника.</w:t>
+      <w:r>
+        <w:t>Мимик - изначально похож на игрока и просит не стрелять, медленно подходя к игроку. Если игрок далеко отходит или начинает в него стрелять, то он сразу же превращается в базового противника.</w:t>
       </w:r>
     </w:p>
     <w:p>
@@ -1167,28 +1135,12 @@
     </w:p>
     <w:p>
       <w:r>
-        <w:t xml:space="preserve">Буян - изначально выглядит как игрок, но при появлении сразу же глушит игрока, делая его очень медленным и сам медленно двигается к игроку. Чем больше ему нанесено </w:t>
-      </w:r>
-      <w:proofErr w:type="gramStart"/>
-      <w:r>
-        <w:t>урона</w:t>
-      </w:r>
-      <w:proofErr w:type="gramEnd"/>
-      <w:r>
-        <w:t xml:space="preserve"> тем он медленнее. Игроку придется надеяться на свою реакцию и быстро его убить.</w:t>
-      </w:r>
-    </w:p>
-    <w:p>
-      <w:r>
-        <w:t xml:space="preserve">Некромант - изначально выглядит как игрок, но с небольшими украшениями в виде костей и черепов. Как только появляется сразу же исчезает на случайное место в поле зрения игрока. Некромант понижает психику гораздо быстрее. Глаза у него невидимые. Игроку придется искать некроманта </w:t>
-      </w:r>
-      <w:proofErr w:type="spellStart"/>
-      <w:r>
-        <w:t>лидаром</w:t>
-      </w:r>
-      <w:proofErr w:type="spellEnd"/>
-      <w:r>
-        <w:t xml:space="preserve"> дабы быстрее его убить.</w:t>
+        <w:t>Буян - изначально выглядит как игрок, но при появлении сразу же глушит игрока, делая его очень медленным и сам медленно двигается к игроку. Чем больше ему нанесено урона тем он медленнее. Игроку придется надеяться на свою реакцию и быстро его убить.</w:t>
+      </w:r>
+    </w:p>
+    <w:p>
+      <w:r>
+        <w:t>Некромант - изначально выглядит как игрок, но с небольшими украшениями в виде костей и черепов. Как только появляется сразу же исчезает на случайное место в поле зрения игрока. Некромант понижает психику гораздо быстрее. Глаза у него невидимые. Игроку придется искать некроманта лидаром дабы быстрее его убить.</w:t>
       </w:r>
     </w:p>
     <w:p/>
@@ -1204,36 +1156,12 @@
     <w:p/>
     <w:p>
       <w:r>
-        <w:t xml:space="preserve">Паук - изначально выглядит как паук. Создает паутину на весь экран, которую видно без </w:t>
-      </w:r>
-      <w:proofErr w:type="spellStart"/>
-      <w:r>
-        <w:t>лидара</w:t>
-      </w:r>
-      <w:proofErr w:type="spellEnd"/>
-      <w:r>
-        <w:t xml:space="preserve">. Когда появляется паутина паук создает куча своих копий, которые медленно идут с краев экрана на игрока. Игрок должен распознать какой паук не копия и убить его. Игрок не может двигаться в паутине. Во время этого события стены перестают быть преградой для оружия. Паука всегда видно без </w:t>
-      </w:r>
-      <w:proofErr w:type="spellStart"/>
-      <w:r>
-        <w:t>лидара</w:t>
-      </w:r>
-      <w:proofErr w:type="spellEnd"/>
-      <w:r>
-        <w:t>. Копии выглядят немного отличающимися от оригинала.</w:t>
-      </w:r>
-    </w:p>
-    <w:p>
-      <w:r>
-        <w:t xml:space="preserve">Осьминог - изначально выглядит как игрок, но, когда появляется из него выпадает куча щупалец, которые будут пытаться окружить игрока. Щупальцы тоже считаются за противника, и игрок от них сразу становится трупом. Сам осьминог всегда медленно двигается к игроку. Игроку придется в первую очередь уничтожать окружающие его щупальцы, а потом пытаться убить самого осьминога. Осьминог постоянно виден и без </w:t>
-      </w:r>
-      <w:proofErr w:type="spellStart"/>
-      <w:r>
-        <w:t>лидара</w:t>
-      </w:r>
-      <w:proofErr w:type="spellEnd"/>
-      <w:r>
-        <w:t>.</w:t>
+        <w:t>Паук - изначально выглядит как паук. Создает паутину на весь экран, которую видно без лидара. Когда появляется паутина паук создает куча своих копий, которые медленно идут с краев экрана на игрока. Игрок должен распознать какой паук не копия и убить его. Игрок не может двигаться в паутине. Во время этого события стены перестают быть преградой для оружия. Паука всегда видно без лидара. Копии выглядят немного отличающимися от оригинала.</w:t>
+      </w:r>
+    </w:p>
+    <w:p>
+      <w:r>
+        <w:t>Осьминог - изначально выглядит как игрок, но, когда появляется из него выпадает куча щупалец, которые будут пытаться окружить игрока. Щупальцы тоже считаются за противника, и игрок от них сразу становится трупом. Сам осьминог всегда медленно двигается к игроку. Игроку придется в первую очередь уничтожать окружающие его щупальцы, а потом пытаться убить самого осьминога. Осьминог постоянно виден и без лидара.</w:t>
       </w:r>
     </w:p>
     <w:p>
@@ -1266,44 +1194,12 @@
     </w:p>
     <w:p>
       <w:r>
-        <w:t xml:space="preserve">В менеджере противника есть таймер, который если равен нулю, </w:t>
-      </w:r>
-      <w:proofErr w:type="spellStart"/>
-      <w:r>
-        <w:t>заспавнит</w:t>
-      </w:r>
-      <w:proofErr w:type="spellEnd"/>
-      <w:r>
-        <w:t xml:space="preserve"> противника, на месте, где игрок сканирует </w:t>
-      </w:r>
-      <w:proofErr w:type="spellStart"/>
-      <w:r>
-        <w:t>лидаром</w:t>
-      </w:r>
-      <w:proofErr w:type="spellEnd"/>
-      <w:r>
-        <w:t>.</w:t>
-      </w:r>
-    </w:p>
-    <w:p>
-      <w:r>
-        <w:t xml:space="preserve">При </w:t>
-      </w:r>
-      <w:proofErr w:type="spellStart"/>
-      <w:r>
-        <w:t>спавне</w:t>
-      </w:r>
-      <w:proofErr w:type="spellEnd"/>
-      <w:r>
-        <w:t xml:space="preserve"> противника, и самого менеджера противника устанавливается значение таймера зависящее от процента его </w:t>
-      </w:r>
-      <w:proofErr w:type="spellStart"/>
-      <w:r>
-        <w:t>спавна</w:t>
-      </w:r>
-      <w:proofErr w:type="spellEnd"/>
-      <w:r>
-        <w:t>.</w:t>
+        <w:t>В менеджере противника есть таймер, который если равен нулю, заспавнит противника, на месте, где игрок сканирует лидаром.</w:t>
+      </w:r>
+    </w:p>
+    <w:p>
+      <w:r>
+        <w:t>При спавне противника, и самого менеджера противника устанавливается значение таймера зависящее от процента его спавна.</w:t>
       </w:r>
     </w:p>
     <w:p>
@@ -1333,15 +1229,7 @@
     <w:p/>
     <w:p>
       <w:r>
-        <w:t xml:space="preserve">В Меню буду следующие вкладки: начать игру, </w:t>
-      </w:r>
-      <w:proofErr w:type="spellStart"/>
-      <w:r>
-        <w:t>Туториал</w:t>
-      </w:r>
-      <w:proofErr w:type="spellEnd"/>
-      <w:r>
-        <w:t xml:space="preserve">, Оружие, Энциклопедия, Настройки и Выйти. </w:t>
+        <w:t xml:space="preserve">В Меню буду следующие вкладки: начать игру, Туториал, Оружие, Энциклопедия, Настройки и Выйти. </w:t>
       </w:r>
     </w:p>
     <w:p/>
@@ -1414,23 +1302,7 @@
     <w:p/>
     <w:p>
       <w:r>
-        <w:t xml:space="preserve">Вкладка </w:t>
-      </w:r>
-      <w:proofErr w:type="spellStart"/>
-      <w:r>
-        <w:t>Туториал</w:t>
-      </w:r>
-      <w:proofErr w:type="spellEnd"/>
-      <w:r>
-        <w:t xml:space="preserve"> запустит сцену с </w:t>
-      </w:r>
-      <w:proofErr w:type="spellStart"/>
-      <w:r>
-        <w:t>Туториалом</w:t>
-      </w:r>
-      <w:proofErr w:type="spellEnd"/>
-      <w:r>
-        <w:t xml:space="preserve">, где будут </w:t>
+        <w:t xml:space="preserve">Вкладка Туториал запустит сцену с Туториалом, где будут </w:t>
       </w:r>
       <w:r>
         <w:t>объяснять,</w:t>

</xml_diff>

<commit_message>
Default enemy and enemy manager
+Weapon collider fix

+Appearing objects system

+A* pathfinding asset

+Default enemy
+Enemy manager system
</commit_message>
<xml_diff>
--- a/Диздок.docx
+++ b/Диздок.docx
@@ -1135,7 +1135,13 @@
     </w:p>
     <w:p>
       <w:r>
-        <w:t>Буян - изначально выглядит как игрок, но при появлении сразу же глушит игрока, делая его очень медленным и сам медленно двигается к игроку. Чем больше ему нанесено урона тем он медленнее. Игроку придется надеяться на свою реакцию и быстро его убить.</w:t>
+        <w:t>Буян - изначально выглядит как игрок, но при появлении сразу же глушит игрока, делая его очень медленным и сам медленно двигается к игроку. Чем больше ему нанесено урона</w:t>
+      </w:r>
+      <w:r>
+        <w:t>,</w:t>
+      </w:r>
+      <w:r>
+        <w:t xml:space="preserve"> тем он медленнее. Игроку придется надеяться на свою реакцию и быстро его убить.</w:t>
       </w:r>
     </w:p>
     <w:p>

</xml_diff>